<commit_message>
Finished table and grid / kész a feladat
</commit_message>
<xml_diff>
--- a/olimpia/Feladat.docx
+++ b/olimpia/Feladat.docx
@@ -1,11 +1,14 @@
 
 <file path=word/document.xml><?xml version="1.0" encoding="utf-8"?>
-<w:document xmlns:wpc="http://schemas.microsoft.com/office/word/2010/wordprocessingCanvas" xmlns:cx="http://schemas.microsoft.com/office/drawing/2014/chartex" xmlns:cx1="http://schemas.microsoft.com/office/drawing/2015/9/8/chartex" xmlns:cx2="http://schemas.microsoft.com/office/drawing/2015/10/21/chartex" xmlns:cx3="http://schemas.microsoft.com/office/drawing/2016/5/9/chartex" xmlns:cx4="http://schemas.microsoft.com/office/drawing/2016/5/10/chartex" xmlns:cx5="http://schemas.microsoft.com/office/drawing/2016/5/11/chartex" xmlns:cx6="http://schemas.microsoft.com/office/drawing/2016/5/12/chartex" xmlns:cx7="http://schemas.microsoft.com/office/drawing/2016/5/13/chartex" xmlns:cx8="http://schemas.microsoft.com/office/drawing/2016/5/14/chartex" xmlns:mc="http://schemas.openxmlformats.org/markup-compatibility/2006" xmlns:aink="http://schemas.microsoft.com/office/drawing/2016/ink" xmlns:am3d="http://schemas.microsoft.com/office/drawing/2017/model3d" xmlns:o="urn:schemas-microsoft-com:office:office" xmlns:oel="http://schemas.microsoft.com/office/2019/extlst" xmlns:r="http://schemas.openxmlformats.org/officeDocument/2006/relationships" xmlns:m="http://schemas.openxmlformats.org/officeDocument/2006/math" xmlns:v="urn:schemas-microsoft-com:vml" xmlns:wp14="http://schemas.microsoft.com/office/word/2010/wordprocessingDrawing" xmlns:wp="http://schemas.openxmlformats.org/drawingml/2006/wordprocessingDrawing" xmlns:w10="urn:schemas-microsoft-com:office:word" xmlns:w="http://schemas.openxmlformats.org/wordprocessingml/2006/main" xmlns:w14="http://schemas.microsoft.com/office/word/2010/wordml" xmlns:w15="http://schemas.microsoft.com/office/word/2012/wordml" xmlns:w16cex="http://schemas.microsoft.com/office/word/2018/wordml/cex" xmlns:w16cid="http://schemas.microsoft.com/office/word/2016/wordml/cid" xmlns:w16="http://schemas.microsoft.com/office/word/2018/wordml" xmlns:w16du="http://schemas.microsoft.com/office/word/2023/wordml/word16du" xmlns:w16sdtdh="http://schemas.microsoft.com/office/word/2020/wordml/sdtdatahash" xmlns:w16se="http://schemas.microsoft.com/office/word/2015/wordml/symex" xmlns:wpg="http://schemas.microsoft.com/office/word/2010/wordprocessingGroup" xmlns:wpi="http://schemas.microsoft.com/office/word/2010/wordprocessingInk" xmlns:wne="http://schemas.microsoft.com/office/word/2006/wordml" xmlns:wps="http://schemas.microsoft.com/office/word/2010/wordprocessingShape" mc:Ignorable="w14 w15 w16se w16cid w16 w16cex w16sdtdh w16du wp14">
+<w:document xmlns:wpc="http://schemas.microsoft.com/office/word/2010/wordprocessingCanvas" xmlns:cx="http://schemas.microsoft.com/office/drawing/2014/chartex" xmlns:cx1="http://schemas.microsoft.com/office/drawing/2015/9/8/chartex" xmlns:cx2="http://schemas.microsoft.com/office/drawing/2015/10/21/chartex" xmlns:cx3="http://schemas.microsoft.com/office/drawing/2016/5/9/chartex" xmlns:cx4="http://schemas.microsoft.com/office/drawing/2016/5/10/chartex" xmlns:cx5="http://schemas.microsoft.com/office/drawing/2016/5/11/chartex" xmlns:cx6="http://schemas.microsoft.com/office/drawing/2016/5/12/chartex" xmlns:cx7="http://schemas.microsoft.com/office/drawing/2016/5/13/chartex" xmlns:cx8="http://schemas.microsoft.com/office/drawing/2016/5/14/chartex" xmlns:mc="http://schemas.openxmlformats.org/markup-compatibility/2006" xmlns:aink="http://schemas.microsoft.com/office/drawing/2016/ink" xmlns:am3d="http://schemas.microsoft.com/office/drawing/2017/model3d" xmlns:o="urn:schemas-microsoft-com:office:office" xmlns:r="http://schemas.openxmlformats.org/officeDocument/2006/relationships" xmlns:m="http://schemas.openxmlformats.org/officeDocument/2006/math" xmlns:v="urn:schemas-microsoft-com:vml" xmlns:wp14="http://schemas.microsoft.com/office/word/2010/wordprocessingDrawing" xmlns:wp="http://schemas.openxmlformats.org/drawingml/2006/wordprocessingDrawing" xmlns:w10="urn:schemas-microsoft-com:office:word" xmlns:w="http://schemas.openxmlformats.org/wordprocessingml/2006/main" xmlns:w14="http://schemas.microsoft.com/office/word/2010/wordml" xmlns:w15="http://schemas.microsoft.com/office/word/2012/wordml" xmlns:w16cid="http://schemas.microsoft.com/office/word/2016/wordml/cid" xmlns:w16se="http://schemas.microsoft.com/office/word/2015/wordml/symex" xmlns:wpg="http://schemas.microsoft.com/office/word/2010/wordprocessingGroup" xmlns:wpi="http://schemas.microsoft.com/office/word/2010/wordprocessingInk" xmlns:wne="http://schemas.microsoft.com/office/word/2006/wordml" xmlns:wps="http://schemas.microsoft.com/office/word/2010/wordprocessingShape" mc:Ignorable="w14 w15 w16se w16cid wp14">
   <w:body>
     <w:p>
       <w:pPr>
         <w:pStyle w:val="Cmsor2"/>
       </w:pPr>
+      <w:r>
+        <w:t xml:space="preserve">    </w:t>
+      </w:r>
       <w:r>
         <w:t>Weboldalak kódolása feladat</w:t>
       </w:r>
@@ -111,26 +114,45 @@
           <w:numId w:val="17"/>
         </w:numPr>
         <w:ind w:left="426"/>
-      </w:pPr>
-      <w:r>
+        <w:rPr>
+          <w:color w:val="FF0000"/>
+        </w:rPr>
+      </w:pPr>
+      <w:r>
+        <w:rPr>
+          <w:color w:val="FF0000"/>
+        </w:rPr>
         <w:t xml:space="preserve">Hozz létre egy </w:t>
       </w:r>
       <w:r>
+        <w:rPr>
+          <w:color w:val="FF0000"/>
+        </w:rPr>
         <w:t>HTML</w:t>
       </w:r>
       <w:r>
+        <w:rPr>
+          <w:color w:val="FF0000"/>
+        </w:rPr>
         <w:t xml:space="preserve"> dokumentumot </w:t>
       </w:r>
       <w:r>
         <w:rPr>
           <w:rStyle w:val="Kd"/>
+          <w:color w:val="FF0000"/>
         </w:rPr>
         <w:t>olimpia</w:t>
       </w:r>
       <w:r>
+        <w:rPr>
+          <w:color w:val="FF0000"/>
+        </w:rPr>
         <w:t xml:space="preserve"> néven</w:t>
       </w:r>
       <w:r>
+        <w:rPr>
+          <w:color w:val="FF0000"/>
+        </w:rPr>
         <w:t>!</w:t>
       </w:r>
     </w:p>
@@ -138,29 +160,51 @@
       <w:pPr>
         <w:pStyle w:val="Listaszerbekezds"/>
         <w:ind w:left="709"/>
-      </w:pPr>
-      <w:r>
+        <w:rPr>
+          <w:color w:val="FF0000"/>
+        </w:rPr>
+      </w:pPr>
+      <w:r>
+        <w:rPr>
+          <w:color w:val="FF0000"/>
+        </w:rPr>
         <w:t>Állítsd be a</w:t>
       </w:r>
       <w:r>
+        <w:rPr>
+          <w:color w:val="FF0000"/>
+        </w:rPr>
         <w:t xml:space="preserve">z oldal </w:t>
       </w:r>
       <w:r>
+        <w:rPr>
+          <w:color w:val="FF0000"/>
+        </w:rPr>
         <w:t xml:space="preserve">nyelvét magyarra, </w:t>
       </w:r>
       <w:r>
+        <w:rPr>
+          <w:color w:val="FF0000"/>
+        </w:rPr>
         <w:t>karakter</w:t>
       </w:r>
       <w:r>
+        <w:rPr>
+          <w:color w:val="FF0000"/>
+        </w:rPr>
         <w:t xml:space="preserve">kódolását </w:t>
       </w:r>
       <w:r>
         <w:rPr>
           <w:rStyle w:val="Kd"/>
+          <w:color w:val="FF0000"/>
         </w:rPr>
         <w:t>utf-8</w:t>
       </w:r>
       <w:r>
+        <w:rPr>
+          <w:color w:val="FF0000"/>
+        </w:rPr>
         <w:t>-ra.</w:t>
       </w:r>
     </w:p>
@@ -168,17 +212,27 @@
       <w:pPr>
         <w:pStyle w:val="Listaszerbekezds"/>
         <w:ind w:left="709"/>
-      </w:pPr>
-      <w:r>
+        <w:rPr>
+          <w:color w:val="FF0000"/>
+        </w:rPr>
+      </w:pPr>
+      <w:r>
+        <w:rPr>
+          <w:color w:val="FF0000"/>
+        </w:rPr>
         <w:t>Az oldal címe legyen „</w:t>
       </w:r>
       <w:r>
         <w:rPr>
           <w:rStyle w:val="Finomkiemels"/>
+          <w:color w:val="FF0000"/>
         </w:rPr>
         <w:t>A 2024-es Olimpia</w:t>
       </w:r>
       <w:r>
+        <w:rPr>
+          <w:color w:val="FF0000"/>
+        </w:rPr>
         <w:t>”.</w:t>
       </w:r>
     </w:p>
@@ -190,8 +244,14 @@
           <w:numId w:val="17"/>
         </w:numPr>
         <w:ind w:left="426"/>
-      </w:pPr>
-      <w:r>
+        <w:rPr>
+          <w:color w:val="FF0000"/>
+        </w:rPr>
+      </w:pPr>
+      <w:r>
+        <w:rPr>
+          <w:color w:val="FF0000"/>
+        </w:rPr>
         <w:t xml:space="preserve">A weboldal fejrészében helyezz el hivatkozást </w:t>
       </w:r>
     </w:p>
@@ -199,50 +259,68 @@
       <w:pPr>
         <w:pStyle w:val="Listaszerbekezds"/>
         <w:ind w:left="709"/>
-      </w:pPr>
-      <w:r>
+        <w:rPr>
+          <w:color w:val="FF0000"/>
+        </w:rPr>
+      </w:pPr>
+      <w:r>
+        <w:rPr>
+          <w:color w:val="FF0000"/>
+        </w:rPr>
         <w:t xml:space="preserve">a </w:t>
       </w:r>
       <w:r>
         <w:rPr>
           <w:rStyle w:val="Kd"/>
+          <w:color w:val="FF0000"/>
         </w:rPr>
         <w:t>./</w:t>
       </w:r>
       <w:r>
         <w:rPr>
           <w:rStyle w:val="Kd"/>
+          <w:color w:val="FF0000"/>
         </w:rPr>
         <w:t>b</w:t>
       </w:r>
       <w:r>
         <w:rPr>
           <w:rStyle w:val="Kd"/>
+          <w:color w:val="FF0000"/>
         </w:rPr>
         <w:t>ootstrap</w:t>
       </w:r>
       <w:r>
         <w:rPr>
           <w:rStyle w:val="Kd"/>
+          <w:color w:val="FF0000"/>
         </w:rPr>
         <w:t>/</w:t>
       </w:r>
       <w:r>
         <w:rPr>
           <w:rStyle w:val="Kd"/>
+          <w:color w:val="FF0000"/>
         </w:rPr>
         <w:t xml:space="preserve"> </w:t>
       </w:r>
       <w:r>
+        <w:rPr>
+          <w:color w:val="FF0000"/>
+        </w:rPr>
         <w:t xml:space="preserve">könyvtárban lévő </w:t>
       </w:r>
       <w:r>
         <w:rPr>
           <w:rStyle w:val="Kd"/>
+          <w:color w:val="FF0000"/>
         </w:rPr>
         <w:t>bootstrap.css</w:t>
       </w:r>
       <w:r>
+        <w:rPr>
+          <w:color w:val="FF0000"/>
+        </w:rPr>
         <w:t>-re</w:t>
       </w:r>
     </w:p>
@@ -250,22 +328,37 @@
       <w:pPr>
         <w:pStyle w:val="Listaszerbekezds"/>
         <w:ind w:left="709"/>
-      </w:pPr>
-      <w:r>
+        <w:rPr>
+          <w:color w:val="FF0000"/>
+        </w:rPr>
+      </w:pPr>
+      <w:r>
+        <w:rPr>
+          <w:color w:val="FF0000"/>
+        </w:rPr>
         <w:t xml:space="preserve">illetve az </w:t>
       </w:r>
       <w:r>
         <w:rPr>
           <w:rStyle w:val="Kd"/>
+          <w:color w:val="FF0000"/>
         </w:rPr>
         <w:t>olimpia.css</w:t>
       </w:r>
       <w:r>
+        <w:rPr>
+          <w:color w:val="FF0000"/>
+        </w:rPr>
         <w:t xml:space="preserve"> stíluslapra</w:t>
       </w:r>
       <w:r>
+        <w:rPr>
+          <w:color w:val="FF0000"/>
+        </w:rPr>
         <w:t>!</w:t>
       </w:r>
+      <w:bookmarkStart w:id="0" w:name="_GoBack"/>
+      <w:bookmarkEnd w:id="0"/>
     </w:p>
     <w:p>
       <w:pPr>
@@ -275,19 +368,29 @@
           <w:numId w:val="17"/>
         </w:numPr>
         <w:ind w:left="426"/>
-      </w:pPr>
-      <w:r>
+        <w:rPr>
+          <w:color w:val="FF0000"/>
+        </w:rPr>
+      </w:pPr>
+      <w:r>
+        <w:rPr>
+          <w:color w:val="FF0000"/>
+        </w:rPr>
         <w:t>Az egész weboldalt helyezd el egy „</w:t>
       </w:r>
       <w:proofErr w:type="spellStart"/>
       <w:r>
         <w:rPr>
           <w:rStyle w:val="Kd"/>
+          <w:color w:val="FF0000"/>
         </w:rPr>
         <w:t>container</w:t>
       </w:r>
       <w:proofErr w:type="spellEnd"/>
       <w:r>
+        <w:rPr>
+          <w:color w:val="FF0000"/>
+        </w:rPr>
         <w:t>” osztállyal formázott div-be,</w:t>
       </w:r>
     </w:p>
@@ -299,25 +402,41 @@
           <w:numId w:val="0"/>
         </w:numPr>
         <w:ind w:left="426"/>
-      </w:pPr>
-      <w:r>
+        <w:rPr>
+          <w:color w:val="FF0000"/>
+        </w:rPr>
+      </w:pPr>
+      <w:r>
+        <w:rPr>
+          <w:color w:val="FF0000"/>
+        </w:rPr>
         <w:t xml:space="preserve">majd ezt a </w:t>
       </w:r>
       <w:proofErr w:type="spellStart"/>
       <w:r>
+        <w:rPr>
+          <w:color w:val="FF0000"/>
+        </w:rPr>
         <w:t>divet</w:t>
       </w:r>
       <w:proofErr w:type="spellEnd"/>
       <w:r>
+        <w:rPr>
+          <w:color w:val="FF0000"/>
+        </w:rPr>
         <w:t xml:space="preserve"> formázd meg a </w:t>
       </w:r>
       <w:r>
         <w:rPr>
           <w:rStyle w:val="Kd"/>
+          <w:color w:val="FF0000"/>
         </w:rPr>
         <w:t>keret</w:t>
       </w:r>
       <w:r>
+        <w:rPr>
+          <w:color w:val="FF0000"/>
+        </w:rPr>
         <w:t xml:space="preserve"> azonosítóval!</w:t>
       </w:r>
     </w:p>
@@ -329,25 +448,41 @@
           <w:numId w:val="17"/>
         </w:numPr>
         <w:ind w:left="426"/>
-      </w:pPr>
-      <w:r>
+        <w:rPr>
+          <w:color w:val="FF0000"/>
+        </w:rPr>
+      </w:pPr>
+      <w:r>
+        <w:rPr>
+          <w:color w:val="FF0000"/>
+        </w:rPr>
         <w:t xml:space="preserve">Az oldal törzsébe másold be az UTF-8 </w:t>
       </w:r>
       <w:proofErr w:type="spellStart"/>
       <w:r>
+        <w:rPr>
+          <w:color w:val="FF0000"/>
+        </w:rPr>
         <w:t>kódolású</w:t>
       </w:r>
       <w:proofErr w:type="spellEnd"/>
       <w:r>
+        <w:rPr>
+          <w:color w:val="FF0000"/>
+        </w:rPr>
         <w:t xml:space="preserve"> </w:t>
       </w:r>
       <w:r>
         <w:rPr>
           <w:rStyle w:val="Kd"/>
+          <w:color w:val="FF0000"/>
         </w:rPr>
         <w:t>forrasszoveg.txt</w:t>
       </w:r>
       <w:r>
+        <w:rPr>
+          <w:color w:val="FF0000"/>
+        </w:rPr>
         <w:t xml:space="preserve"> állomány tartalmát!</w:t>
       </w:r>
     </w:p>
@@ -359,8 +494,14 @@
           <w:numId w:val="17"/>
         </w:numPr>
         <w:ind w:left="426"/>
-      </w:pPr>
-      <w:r>
+        <w:rPr>
+          <w:color w:val="FF0000"/>
+        </w:rPr>
+      </w:pPr>
+      <w:r>
+        <w:rPr>
+          <w:color w:val="FF0000"/>
+        </w:rPr>
         <w:t xml:space="preserve">Alakítsd ki a címet, és az alcímeket a minta szerint! </w:t>
       </w:r>
     </w:p>
@@ -372,20 +513,33 @@
           <w:numId w:val="17"/>
         </w:numPr>
         <w:ind w:left="426"/>
-      </w:pPr>
-      <w:r>
+        <w:rPr>
+          <w:color w:val="FF0000"/>
+        </w:rPr>
+      </w:pPr>
+      <w:r>
+        <w:rPr>
+          <w:color w:val="FF0000"/>
+        </w:rPr>
         <w:t>A weboldal címe („</w:t>
       </w:r>
       <w:r>
         <w:rPr>
           <w:rStyle w:val="Finomkiemels"/>
+          <w:color w:val="FF0000"/>
         </w:rPr>
         <w:t>A 2024-es Olimpia</w:t>
       </w:r>
       <w:r>
+        <w:rPr>
+          <w:color w:val="FF0000"/>
+        </w:rPr>
         <w:t>”) 1-es szintű címsor</w:t>
       </w:r>
       <w:r>
+        <w:rPr>
+          <w:color w:val="FF0000"/>
+        </w:rPr>
         <w:t xml:space="preserve"> legyen!</w:t>
       </w:r>
     </w:p>
@@ -397,25 +551,39 @@
           <w:numId w:val="17"/>
         </w:numPr>
         <w:ind w:left="426"/>
-      </w:pPr>
-      <w:r>
+        <w:rPr>
+          <w:color w:val="FF0000"/>
+        </w:rPr>
+      </w:pPr>
+      <w:r>
+        <w:rPr>
+          <w:color w:val="FF0000"/>
+        </w:rPr>
         <w:t>A</w:t>
       </w:r>
       <w:r>
+        <w:rPr>
+          <w:color w:val="FF0000"/>
+        </w:rPr>
         <w:t>z alcímek („</w:t>
       </w:r>
       <w:r>
         <w:rPr>
           <w:rStyle w:val="Finomkiemels"/>
+          <w:color w:val="FF0000"/>
         </w:rPr>
         <w:t>Utazz …</w:t>
       </w:r>
       <w:r>
+        <w:rPr>
+          <w:color w:val="FF0000"/>
+        </w:rPr>
         <w:t>”, „</w:t>
       </w:r>
       <w:r>
         <w:rPr>
           <w:rStyle w:val="Finomkiemels"/>
+          <w:color w:val="FF0000"/>
         </w:rPr>
         <w:t xml:space="preserve">Három </w:t>
       </w:r>
@@ -423,6 +591,7 @@
       <w:r>
         <w:rPr>
           <w:rStyle w:val="Finomkiemels"/>
+          <w:color w:val="FF0000"/>
         </w:rPr>
         <w:t>spor</w:t>
       </w:r>
@@ -430,19 +599,21 @@
       <w:r>
         <w:rPr>
           <w:rStyle w:val="Finomkiemels"/>
+          <w:color w:val="FF0000"/>
         </w:rPr>
         <w:t>…”</w:t>
       </w:r>
       <w:r>
-        <w:t xml:space="preserve"> és </w:t>
+        <w:rPr>
+          <w:color w:val="FF0000"/>
+        </w:rPr>
+        <w:t xml:space="preserve"> és „</w:t>
       </w:r>
       <w:proofErr w:type="gramStart"/>
       <w:r>
-        <w:t>„</w:t>
-      </w:r>
-      <w:r>
         <w:rPr>
           <w:rStyle w:val="Finomkiemels"/>
+          <w:color w:val="FF0000"/>
         </w:rPr>
         <w:t>Magyar</w:t>
       </w:r>
@@ -450,34 +621,47 @@
       <w:r>
         <w:rPr>
           <w:rStyle w:val="Finomkiemels"/>
+          <w:color w:val="FF0000"/>
         </w:rPr>
         <w:t>..</w:t>
       </w:r>
       <w:r>
+        <w:rPr>
+          <w:color w:val="FF0000"/>
+        </w:rPr>
         <w:t>.</w:t>
       </w:r>
       <w:r>
+        <w:rPr>
+          <w:color w:val="FF0000"/>
+        </w:rPr>
         <w:t>”, „</w:t>
       </w:r>
       <w:r>
         <w:rPr>
           <w:rStyle w:val="Finomkiemels"/>
+          <w:color w:val="FF0000"/>
         </w:rPr>
         <w:t>Úszás</w:t>
       </w:r>
       <w:r>
         <w:rPr>
           <w:rStyle w:val="Finomkiemels"/>
+          <w:color w:val="FF0000"/>
         </w:rPr>
         <w:t>...</w:t>
       </w:r>
       <w:r>
         <w:rPr>
           <w:rStyle w:val="Finomkiemels"/>
+          <w:color w:val="FF0000"/>
         </w:rPr>
         <w:t>”)</w:t>
       </w:r>
       <w:r>
+        <w:rPr>
+          <w:color w:val="FF0000"/>
+        </w:rPr>
         <w:t xml:space="preserve"> pedig 2-es szintű!</w:t>
       </w:r>
     </w:p>
@@ -489,8 +673,14 @@
           <w:numId w:val="17"/>
         </w:numPr>
         <w:ind w:left="426"/>
-      </w:pPr>
-      <w:r>
+        <w:rPr>
+          <w:color w:val="FF0000"/>
+        </w:rPr>
+      </w:pPr>
+      <w:r>
+        <w:rPr>
+          <w:color w:val="FF0000"/>
+        </w:rPr>
         <w:t xml:space="preserve">Alakítsd ki a szöveg bekezdéseit a minta szerint! </w:t>
       </w:r>
     </w:p>
@@ -502,8 +692,14 @@
           <w:numId w:val="17"/>
         </w:numPr>
         <w:ind w:left="426"/>
-      </w:pPr>
-      <w:r>
+        <w:rPr>
+          <w:color w:val="FF0000"/>
+        </w:rPr>
+      </w:pPr>
+      <w:r>
+        <w:rPr>
+          <w:color w:val="FF0000"/>
+        </w:rPr>
         <w:t>A dokumentum végén a forrásoldal hivatkozásának címét tartalmazó szöveget is helyezd egy bekezdésbe.</w:t>
       </w:r>
     </w:p>
@@ -515,25 +711,41 @@
           <w:numId w:val="17"/>
         </w:numPr>
         <w:ind w:left="426"/>
-      </w:pPr>
-      <w:r>
+        <w:rPr>
+          <w:color w:val="FF0000"/>
+        </w:rPr>
+      </w:pPr>
+      <w:r>
+        <w:rPr>
+          <w:color w:val="FF0000"/>
+        </w:rPr>
         <w:t xml:space="preserve">„A 2024-es Olimpia” címet formázd meg a </w:t>
       </w:r>
       <w:proofErr w:type="spellStart"/>
       <w:r>
+        <w:rPr>
+          <w:color w:val="FF0000"/>
+        </w:rPr>
         <w:t>bootstrap</w:t>
       </w:r>
       <w:proofErr w:type="spellEnd"/>
       <w:r>
+        <w:rPr>
+          <w:color w:val="FF0000"/>
+        </w:rPr>
         <w:t xml:space="preserve"> megfelelő osztályával, majd helyezd el mellette az </w:t>
       </w:r>
       <w:r>
         <w:rPr>
           <w:rStyle w:val="Kd"/>
+          <w:color w:val="FF0000"/>
         </w:rPr>
         <w:t>olimpia.png</w:t>
       </w:r>
       <w:r>
+        <w:rPr>
+          <w:color w:val="FF0000"/>
+        </w:rPr>
         <w:t xml:space="preserve"> képet!</w:t>
       </w:r>
     </w:p>
@@ -545,32 +757,52 @@
           <w:numId w:val="17"/>
         </w:numPr>
         <w:ind w:left="426"/>
-      </w:pPr>
-      <w:r>
+        <w:rPr>
+          <w:color w:val="FF0000"/>
+        </w:rPr>
+      </w:pPr>
+      <w:r>
+        <w:rPr>
+          <w:color w:val="FF0000"/>
+        </w:rPr>
         <w:t xml:space="preserve"> A képet </w:t>
       </w:r>
       <w:r>
+        <w:rPr>
+          <w:color w:val="FF0000"/>
+        </w:rPr>
         <w:t>lásd el</w:t>
       </w:r>
       <w:r>
+        <w:rPr>
+          <w:color w:val="FF0000"/>
+        </w:rPr>
         <w:t xml:space="preserve"> </w:t>
       </w:r>
       <w:r>
         <w:rPr>
           <w:rStyle w:val="Kd"/>
+          <w:color w:val="FF0000"/>
         </w:rPr>
         <w:t>kep1</w:t>
       </w:r>
       <w:r>
+        <w:rPr>
+          <w:color w:val="FF0000"/>
+        </w:rPr>
         <w:t xml:space="preserve"> azonosítóval. Ha a kép fölé visszük az egeret, vagy a kép valamiért nem jeleníthető meg, akkor mindkét esetben az „</w:t>
       </w:r>
       <w:r>
         <w:rPr>
           <w:rStyle w:val="Kd"/>
+          <w:color w:val="FF0000"/>
         </w:rPr>
         <w:t>Olimpia</w:t>
       </w:r>
       <w:r>
+        <w:rPr>
+          <w:color w:val="FF0000"/>
+        </w:rPr>
         <w:t>” szöveg jelenjen meg!</w:t>
       </w:r>
     </w:p>
@@ -582,8 +814,14 @@
           <w:numId w:val="17"/>
         </w:numPr>
         <w:ind w:left="426"/>
-      </w:pPr>
-      <w:r>
+        <w:rPr>
+          <w:color w:val="FF0000"/>
+        </w:rPr>
+      </w:pPr>
+      <w:r>
+        <w:rPr>
+          <w:color w:val="FF0000"/>
+        </w:rPr>
         <w:t>Az „Úszás (31)” alcím utáni részt alakítsd számozatlan listává a minta szerint.</w:t>
       </w:r>
     </w:p>
@@ -595,8 +833,14 @@
           <w:numId w:val="17"/>
         </w:numPr>
         <w:ind w:left="426"/>
-      </w:pPr>
-      <w:r>
+        <w:rPr>
+          <w:color w:val="FF0000"/>
+        </w:rPr>
+      </w:pPr>
+      <w:r>
+        <w:rPr>
+          <w:color w:val="FF0000"/>
+        </w:rPr>
         <w:t xml:space="preserve">Az oldal alján lévő bekezdést alakítsd hivatkozássá. </w:t>
       </w:r>
     </w:p>
@@ -608,17 +852,27 @@
           <w:numId w:val="17"/>
         </w:numPr>
         <w:ind w:left="426"/>
-      </w:pPr>
-      <w:r>
+        <w:rPr>
+          <w:color w:val="FF0000"/>
+        </w:rPr>
+      </w:pPr>
+      <w:r>
+        <w:rPr>
+          <w:color w:val="FF0000"/>
+        </w:rPr>
         <w:t xml:space="preserve">A hivatkozást formázd meg a </w:t>
       </w:r>
       <w:r>
         <w:rPr>
           <w:rStyle w:val="Kd"/>
+          <w:color w:val="FF0000"/>
         </w:rPr>
         <w:t>forras</w:t>
       </w:r>
       <w:r>
+        <w:rPr>
+          <w:color w:val="FF0000"/>
+        </w:rPr>
         <w:t xml:space="preserve"> osztály kijelölővel. A link új oldalon nyíljon meg.</w:t>
       </w:r>
     </w:p>
@@ -643,8 +897,14 @@
           <w:ilvl w:val="0"/>
           <w:numId w:val="20"/>
         </w:numPr>
-      </w:pPr>
-      <w:r>
+        <w:rPr>
+          <w:color w:val="FF0000"/>
+        </w:rPr>
+      </w:pPr>
+      <w:r>
+        <w:rPr>
+          <w:color w:val="FF0000"/>
+        </w:rPr>
         <w:t xml:space="preserve">Hozd létre a mintában látható galériát a Bootstrap rácsszerkezetének segítségével. </w:t>
       </w:r>
     </w:p>
@@ -655,16 +915,28 @@
           <w:ilvl w:val="0"/>
           <w:numId w:val="20"/>
         </w:numPr>
-      </w:pPr>
-      <w:r>
+        <w:rPr>
+          <w:color w:val="FF0000"/>
+        </w:rPr>
+      </w:pPr>
+      <w:r>
+        <w:rPr>
+          <w:color w:val="FF0000"/>
+        </w:rPr>
         <w:t xml:space="preserve">A </w:t>
       </w:r>
       <w:proofErr w:type="spellStart"/>
       <w:r>
+        <w:rPr>
+          <w:color w:val="FF0000"/>
+        </w:rPr>
         <w:t>Kepek</w:t>
       </w:r>
       <w:proofErr w:type="spellEnd"/>
       <w:r>
+        <w:rPr>
+          <w:color w:val="FF0000"/>
+        </w:rPr>
         <w:t xml:space="preserve"> mappában találod a felhasználható képeket.</w:t>
       </w:r>
     </w:p>
@@ -675,24 +947,42 @@
           <w:ilvl w:val="0"/>
           <w:numId w:val="20"/>
         </w:numPr>
-      </w:pPr>
-      <w:r>
+        <w:rPr>
+          <w:color w:val="FF0000"/>
+        </w:rPr>
+      </w:pPr>
+      <w:r>
+        <w:rPr>
+          <w:color w:val="FF0000"/>
+        </w:rPr>
         <w:t xml:space="preserve">Formázd a képeket az </w:t>
       </w:r>
       <w:proofErr w:type="spellStart"/>
       <w:r>
+        <w:rPr>
+          <w:color w:val="FF0000"/>
+        </w:rPr>
         <w:t>img-thumbnail</w:t>
       </w:r>
       <w:proofErr w:type="spellEnd"/>
       <w:r>
+        <w:rPr>
+          <w:color w:val="FF0000"/>
+        </w:rPr>
         <w:t xml:space="preserve"> </w:t>
       </w:r>
       <w:proofErr w:type="spellStart"/>
       <w:r>
+        <w:rPr>
+          <w:color w:val="FF0000"/>
+        </w:rPr>
         <w:t>bootstrap</w:t>
       </w:r>
       <w:proofErr w:type="spellEnd"/>
       <w:r>
+        <w:rPr>
+          <w:color w:val="FF0000"/>
+        </w:rPr>
         <w:t xml:space="preserve"> osztály kijelölőjével.</w:t>
       </w:r>
     </w:p>
@@ -703,8 +993,14 @@
           <w:ilvl w:val="0"/>
           <w:numId w:val="20"/>
         </w:numPr>
-      </w:pPr>
-      <w:r>
+        <w:rPr>
+          <w:color w:val="FF0000"/>
+        </w:rPr>
+      </w:pPr>
+      <w:r>
+        <w:rPr>
+          <w:color w:val="FF0000"/>
+        </w:rPr>
         <w:t>Készítsd el a formázáshoz szükséges rácsszerkezetet.</w:t>
       </w:r>
     </w:p>
@@ -712,8 +1008,14 @@
       <w:pPr>
         <w:pStyle w:val="Listaszerbekezds"/>
         <w:ind w:left="993"/>
-      </w:pPr>
-      <w:r>
+        <w:rPr>
+          <w:color w:val="FF0000"/>
+        </w:rPr>
+      </w:pPr>
+      <w:r>
+        <w:rPr>
+          <w:color w:val="FF0000"/>
+        </w:rPr>
         <w:t xml:space="preserve">A képek lg méret esetén 3 oszlopban, </w:t>
       </w:r>
     </w:p>
@@ -721,8 +1023,14 @@
       <w:pPr>
         <w:pStyle w:val="Listaszerbekezds"/>
         <w:ind w:left="993"/>
-      </w:pPr>
-      <w:r>
+        <w:rPr>
+          <w:color w:val="FF0000"/>
+        </w:rPr>
+      </w:pPr>
+      <w:r>
+        <w:rPr>
+          <w:color w:val="FF0000"/>
+        </w:rPr>
         <w:t xml:space="preserve">md méret estén 2 oszlopban, </w:t>
       </w:r>
     </w:p>
@@ -730,14 +1038,26 @@
       <w:pPr>
         <w:pStyle w:val="Listaszerbekezds"/>
         <w:ind w:left="993"/>
-      </w:pPr>
-      <w:r>
+        <w:rPr>
+          <w:color w:val="FF0000"/>
+        </w:rPr>
+      </w:pPr>
+      <w:r>
+        <w:rPr>
+          <w:color w:val="FF0000"/>
+        </w:rPr>
         <w:t>ennél kisebb méret esetén 1 oszlopban (egymás alatt</w:t>
       </w:r>
       <w:r>
+        <w:rPr>
+          <w:color w:val="FF0000"/>
+        </w:rPr>
         <w:t>)</w:t>
       </w:r>
       <w:r>
+        <w:rPr>
+          <w:color w:val="FF0000"/>
+        </w:rPr>
         <w:t xml:space="preserve"> jelenjenek meg.</w:t>
       </w:r>
     </w:p>
@@ -745,8 +1065,14 @@
       <w:pPr>
         <w:pStyle w:val="Listaszerbekezds"/>
         <w:ind w:left="993"/>
-      </w:pPr>
-      <w:r>
+        <w:rPr>
+          <w:color w:val="FF0000"/>
+        </w:rPr>
+      </w:pPr>
+      <w:r>
+        <w:rPr>
+          <w:color w:val="FF0000"/>
+        </w:rPr>
         <w:t>A rácsszerkezet függőleges irányú külső margója 3 egység legyen.</w:t>
       </w:r>
     </w:p>
@@ -757,11 +1083,20 @@
           <w:ilvl w:val="0"/>
           <w:numId w:val="20"/>
         </w:numPr>
-      </w:pPr>
-      <w:r>
+        <w:rPr>
+          <w:color w:val="FF0000"/>
+        </w:rPr>
+      </w:pPr>
+      <w:r>
+        <w:rPr>
+          <w:color w:val="FF0000"/>
+        </w:rPr>
         <w:t>Készítsd el a mintán látható táblázatot</w:t>
       </w:r>
       <w:r>
+        <w:rPr>
+          <w:color w:val="FF0000"/>
+        </w:rPr>
         <w:t>!</w:t>
       </w:r>
     </w:p>
@@ -772,8 +1107,14 @@
           <w:ilvl w:val="0"/>
           <w:numId w:val="20"/>
         </w:numPr>
-      </w:pPr>
-      <w:r>
+        <w:rPr>
+          <w:color w:val="FF0000"/>
+        </w:rPr>
+      </w:pPr>
+      <w:r>
+        <w:rPr>
+          <w:color w:val="FF0000"/>
+        </w:rPr>
         <w:t>A táblázat első sorában lévő cellák fejléc cellák legyenek.</w:t>
       </w:r>
     </w:p>
@@ -784,17 +1125,32 @@
           <w:ilvl w:val="0"/>
           <w:numId w:val="20"/>
         </w:numPr>
-      </w:pPr>
-      <w:r>
+        <w:rPr>
+          <w:color w:val="FF0000"/>
+        </w:rPr>
+      </w:pPr>
+      <w:r>
+        <w:rPr>
+          <w:color w:val="FF0000"/>
+        </w:rPr>
         <w:t>F</w:t>
       </w:r>
       <w:r>
+        <w:rPr>
+          <w:color w:val="FF0000"/>
+        </w:rPr>
         <w:t xml:space="preserve">ormázd meg a táblázatot a </w:t>
       </w:r>
       <w:r>
+        <w:rPr>
+          <w:color w:val="FF0000"/>
+        </w:rPr>
         <w:t>B</w:t>
       </w:r>
       <w:r>
+        <w:rPr>
+          <w:color w:val="FF0000"/>
+        </w:rPr>
         <w:t xml:space="preserve">ootstrap táblázatának sötét és két sávos osztályával. </w:t>
       </w:r>
     </w:p>
@@ -809,101 +1165,173 @@
     <w:p>
       <w:pPr>
         <w:pStyle w:val="Listaszerbekezds"/>
-      </w:pPr>
-      <w:r>
+        <w:rPr>
+          <w:color w:val="FF0000"/>
+        </w:rPr>
+      </w:pPr>
+      <w:r>
+        <w:rPr>
+          <w:color w:val="FF0000"/>
+        </w:rPr>
         <w:t xml:space="preserve">A bekezdések legyenek </w:t>
       </w:r>
       <w:proofErr w:type="spellStart"/>
       <w:r>
+        <w:rPr>
+          <w:color w:val="FF0000"/>
+        </w:rPr>
         <w:t>sorkizártak</w:t>
       </w:r>
       <w:proofErr w:type="spellEnd"/>
       <w:r>
+        <w:rPr>
+          <w:color w:val="FF0000"/>
+        </w:rPr>
         <w:t>.</w:t>
       </w:r>
     </w:p>
     <w:p>
       <w:pPr>
         <w:pStyle w:val="Listaszerbekezds"/>
-      </w:pPr>
-      <w:r>
+        <w:rPr>
+          <w:color w:val="FF0000"/>
+        </w:rPr>
+      </w:pPr>
+      <w:r>
+        <w:rPr>
+          <w:color w:val="FF0000"/>
+        </w:rPr>
         <w:t xml:space="preserve">A </w:t>
       </w:r>
       <w:r>
         <w:rPr>
           <w:rStyle w:val="Erskiemels"/>
+          <w:color w:val="FF0000"/>
         </w:rPr>
         <w:t>kep1</w:t>
       </w:r>
       <w:r>
+        <w:rPr>
+          <w:color w:val="FF0000"/>
+        </w:rPr>
         <w:t xml:space="preserve"> azonosító belső margója 20px legyen</w:t>
       </w:r>
     </w:p>
     <w:p>
       <w:pPr>
         <w:pStyle w:val="Listaszerbekezds"/>
-      </w:pPr>
-      <w:r>
+        <w:rPr>
+          <w:color w:val="FF0000"/>
+        </w:rPr>
+      </w:pPr>
+      <w:r>
+        <w:rPr>
+          <w:color w:val="FF0000"/>
+        </w:rPr>
         <w:t xml:space="preserve">A </w:t>
       </w:r>
       <w:r>
         <w:rPr>
           <w:rStyle w:val="Erskiemels"/>
+          <w:color w:val="FF0000"/>
         </w:rPr>
         <w:t>keret</w:t>
       </w:r>
       <w:r>
+        <w:rPr>
+          <w:color w:val="FF0000"/>
+        </w:rPr>
         <w:t xml:space="preserve"> azonosító hátterének színe: </w:t>
       </w:r>
       <w:proofErr w:type="spellStart"/>
       <w:r>
+        <w:rPr>
+          <w:color w:val="FF0000"/>
+        </w:rPr>
         <w:t>rgba</w:t>
       </w:r>
       <w:proofErr w:type="spellEnd"/>
       <w:r>
+        <w:rPr>
+          <w:color w:val="FF0000"/>
+        </w:rPr>
         <w:t>(234, 200, 150, 0.9) legyen.</w:t>
       </w:r>
     </w:p>
     <w:p>
       <w:pPr>
         <w:pStyle w:val="Listaszerbekezds"/>
-      </w:pPr>
-      <w:r>
+        <w:rPr>
+          <w:color w:val="FF0000"/>
+        </w:rPr>
+      </w:pPr>
+      <w:r>
+        <w:rPr>
+          <w:color w:val="FF0000"/>
+        </w:rPr>
         <w:t>A hivatkozás ne legyen aláhúzva, félkövér és piros színű legyen</w:t>
       </w:r>
     </w:p>
     <w:p>
       <w:pPr>
         <w:pStyle w:val="Listaszerbekezds"/>
-      </w:pPr>
-      <w:r>
+        <w:rPr>
+          <w:color w:val="FF0000"/>
+        </w:rPr>
+      </w:pPr>
+      <w:r>
+        <w:rPr>
+          <w:color w:val="FF0000"/>
+        </w:rPr>
         <w:t xml:space="preserve">A stíluslapon hozd létre a </w:t>
       </w:r>
       <w:r>
         <w:rPr>
           <w:rStyle w:val="Kd"/>
+          <w:color w:val="FF0000"/>
         </w:rPr>
         <w:t>forras</w:t>
       </w:r>
       <w:r>
+        <w:rPr>
+          <w:color w:val="FF0000"/>
+        </w:rPr>
         <w:t xml:space="preserve"> osztályt, </w:t>
       </w:r>
     </w:p>
     <w:p>
       <w:pPr>
         <w:pStyle w:val="Listaszerbekezds"/>
-      </w:pPr>
-      <w:r>
+        <w:rPr>
+          <w:color w:val="FF0000"/>
+        </w:rPr>
+      </w:pPr>
+      <w:r>
+        <w:rPr>
+          <w:color w:val="FF0000"/>
+        </w:rPr>
         <w:t>formázd a benne lévő elemek felső margóját 30 pixel méretűre.</w:t>
       </w:r>
     </w:p>
-    <w:p/>
+    <w:p>
+      <w:pPr>
+        <w:rPr>
+          <w:color w:val="FF0000"/>
+        </w:rPr>
+      </w:pPr>
+    </w:p>
     <w:p>
       <w:pPr>
         <w:spacing w:before="0" w:after="160" w:line="259" w:lineRule="auto"/>
         <w:jc w:val="left"/>
-      </w:pPr>
-      <w:r>
+        <w:rPr>
+          <w:color w:val="FF0000"/>
+        </w:rPr>
+      </w:pPr>
+      <w:r>
+        <w:rPr>
+          <w:color w:val="FF0000"/>
+        </w:rPr>
         <w:br w:type="page"/>
       </w:r>
     </w:p>
@@ -982,7 +1410,7 @@
 </file>
 
 <file path=word/endnotes.xml><?xml version="1.0" encoding="utf-8"?>
-<w:endnotes xmlns:wpc="http://schemas.microsoft.com/office/word/2010/wordprocessingCanvas" xmlns:cx="http://schemas.microsoft.com/office/drawing/2014/chartex" xmlns:cx1="http://schemas.microsoft.com/office/drawing/2015/9/8/chartex" xmlns:cx2="http://schemas.microsoft.com/office/drawing/2015/10/21/chartex" xmlns:cx3="http://schemas.microsoft.com/office/drawing/2016/5/9/chartex" xmlns:cx4="http://schemas.microsoft.com/office/drawing/2016/5/10/chartex" xmlns:cx5="http://schemas.microsoft.com/office/drawing/2016/5/11/chartex" xmlns:cx6="http://schemas.microsoft.com/office/drawing/2016/5/12/chartex" xmlns:cx7="http://schemas.microsoft.com/office/drawing/2016/5/13/chartex" xmlns:cx8="http://schemas.microsoft.com/office/drawing/2016/5/14/chartex" xmlns:mc="http://schemas.openxmlformats.org/markup-compatibility/2006" xmlns:aink="http://schemas.microsoft.com/office/drawing/2016/ink" xmlns:am3d="http://schemas.microsoft.com/office/drawing/2017/model3d" xmlns:o="urn:schemas-microsoft-com:office:office" xmlns:oel="http://schemas.microsoft.com/office/2019/extlst" xmlns:r="http://schemas.openxmlformats.org/officeDocument/2006/relationships" xmlns:m="http://schemas.openxmlformats.org/officeDocument/2006/math" xmlns:v="urn:schemas-microsoft-com:vml" xmlns:wp14="http://schemas.microsoft.com/office/word/2010/wordprocessingDrawing" xmlns:wp="http://schemas.openxmlformats.org/drawingml/2006/wordprocessingDrawing" xmlns:w10="urn:schemas-microsoft-com:office:word" xmlns:w="http://schemas.openxmlformats.org/wordprocessingml/2006/main" xmlns:w14="http://schemas.microsoft.com/office/word/2010/wordml" xmlns:w15="http://schemas.microsoft.com/office/word/2012/wordml" xmlns:w16cex="http://schemas.microsoft.com/office/word/2018/wordml/cex" xmlns:w16cid="http://schemas.microsoft.com/office/word/2016/wordml/cid" xmlns:w16="http://schemas.microsoft.com/office/word/2018/wordml" xmlns:w16du="http://schemas.microsoft.com/office/word/2023/wordml/word16du" xmlns:w16sdtdh="http://schemas.microsoft.com/office/word/2020/wordml/sdtdatahash" xmlns:w16se="http://schemas.microsoft.com/office/word/2015/wordml/symex" xmlns:wpg="http://schemas.microsoft.com/office/word/2010/wordprocessingGroup" xmlns:wpi="http://schemas.microsoft.com/office/word/2010/wordprocessingInk" xmlns:wne="http://schemas.microsoft.com/office/word/2006/wordml" xmlns:wps="http://schemas.microsoft.com/office/word/2010/wordprocessingShape" mc:Ignorable="w14 w15 w16se w16cid w16 w16cex w16sdtdh w16du wp14">
+<w:endnotes xmlns:wpc="http://schemas.microsoft.com/office/word/2010/wordprocessingCanvas" xmlns:cx="http://schemas.microsoft.com/office/drawing/2014/chartex" xmlns:cx1="http://schemas.microsoft.com/office/drawing/2015/9/8/chartex" xmlns:cx2="http://schemas.microsoft.com/office/drawing/2015/10/21/chartex" xmlns:cx3="http://schemas.microsoft.com/office/drawing/2016/5/9/chartex" xmlns:cx4="http://schemas.microsoft.com/office/drawing/2016/5/10/chartex" xmlns:cx5="http://schemas.microsoft.com/office/drawing/2016/5/11/chartex" xmlns:cx6="http://schemas.microsoft.com/office/drawing/2016/5/12/chartex" xmlns:cx7="http://schemas.microsoft.com/office/drawing/2016/5/13/chartex" xmlns:cx8="http://schemas.microsoft.com/office/drawing/2016/5/14/chartex" xmlns:mc="http://schemas.openxmlformats.org/markup-compatibility/2006" xmlns:aink="http://schemas.microsoft.com/office/drawing/2016/ink" xmlns:am3d="http://schemas.microsoft.com/office/drawing/2017/model3d" xmlns:o="urn:schemas-microsoft-com:office:office" xmlns:r="http://schemas.openxmlformats.org/officeDocument/2006/relationships" xmlns:m="http://schemas.openxmlformats.org/officeDocument/2006/math" xmlns:v="urn:schemas-microsoft-com:vml" xmlns:wp14="http://schemas.microsoft.com/office/word/2010/wordprocessingDrawing" xmlns:wp="http://schemas.openxmlformats.org/drawingml/2006/wordprocessingDrawing" xmlns:w10="urn:schemas-microsoft-com:office:word" xmlns:w="http://schemas.openxmlformats.org/wordprocessingml/2006/main" xmlns:w14="http://schemas.microsoft.com/office/word/2010/wordml" xmlns:w15="http://schemas.microsoft.com/office/word/2012/wordml" xmlns:w16cid="http://schemas.microsoft.com/office/word/2016/wordml/cid" xmlns:w16se="http://schemas.microsoft.com/office/word/2015/wordml/symex" xmlns:wpg="http://schemas.microsoft.com/office/word/2010/wordprocessingGroup" xmlns:wpi="http://schemas.microsoft.com/office/word/2010/wordprocessingInk" xmlns:wne="http://schemas.microsoft.com/office/word/2006/wordml" xmlns:wps="http://schemas.microsoft.com/office/word/2010/wordprocessingShape" mc:Ignorable="w14 w15 w16se w16cid wp14">
   <w:endnote w:type="separator" w:id="-1">
     <w:p>
       <w:pPr>
@@ -1009,7 +1437,7 @@
 </file>
 
 <file path=word/footer1.xml><?xml version="1.0" encoding="utf-8"?>
-<w:ftr xmlns:wpc="http://schemas.microsoft.com/office/word/2010/wordprocessingCanvas" xmlns:cx="http://schemas.microsoft.com/office/drawing/2014/chartex" xmlns:cx1="http://schemas.microsoft.com/office/drawing/2015/9/8/chartex" xmlns:cx2="http://schemas.microsoft.com/office/drawing/2015/10/21/chartex" xmlns:cx3="http://schemas.microsoft.com/office/drawing/2016/5/9/chartex" xmlns:cx4="http://schemas.microsoft.com/office/drawing/2016/5/10/chartex" xmlns:cx5="http://schemas.microsoft.com/office/drawing/2016/5/11/chartex" xmlns:cx6="http://schemas.microsoft.com/office/drawing/2016/5/12/chartex" xmlns:cx7="http://schemas.microsoft.com/office/drawing/2016/5/13/chartex" xmlns:cx8="http://schemas.microsoft.com/office/drawing/2016/5/14/chartex" xmlns:mc="http://schemas.openxmlformats.org/markup-compatibility/2006" xmlns:aink="http://schemas.microsoft.com/office/drawing/2016/ink" xmlns:am3d="http://schemas.microsoft.com/office/drawing/2017/model3d" xmlns:o="urn:schemas-microsoft-com:office:office" xmlns:oel="http://schemas.microsoft.com/office/2019/extlst" xmlns:r="http://schemas.openxmlformats.org/officeDocument/2006/relationships" xmlns:m="http://schemas.openxmlformats.org/officeDocument/2006/math" xmlns:v="urn:schemas-microsoft-com:vml" xmlns:wp14="http://schemas.microsoft.com/office/word/2010/wordprocessingDrawing" xmlns:wp="http://schemas.openxmlformats.org/drawingml/2006/wordprocessingDrawing" xmlns:w10="urn:schemas-microsoft-com:office:word" xmlns:w="http://schemas.openxmlformats.org/wordprocessingml/2006/main" xmlns:w14="http://schemas.microsoft.com/office/word/2010/wordml" xmlns:w15="http://schemas.microsoft.com/office/word/2012/wordml" xmlns:w16cex="http://schemas.microsoft.com/office/word/2018/wordml/cex" xmlns:w16cid="http://schemas.microsoft.com/office/word/2016/wordml/cid" xmlns:w16="http://schemas.microsoft.com/office/word/2018/wordml" xmlns:w16du="http://schemas.microsoft.com/office/word/2023/wordml/word16du" xmlns:w16sdtdh="http://schemas.microsoft.com/office/word/2020/wordml/sdtdatahash" xmlns:w16se="http://schemas.microsoft.com/office/word/2015/wordml/symex" xmlns:wpg="http://schemas.microsoft.com/office/word/2010/wordprocessingGroup" xmlns:wpi="http://schemas.microsoft.com/office/word/2010/wordprocessingInk" xmlns:wne="http://schemas.microsoft.com/office/word/2006/wordml" xmlns:wps="http://schemas.microsoft.com/office/word/2010/wordprocessingShape" mc:Ignorable="w14 w15 w16se w16cid w16 w16cex w16sdtdh w16du wp14">
+<w:ftr xmlns:wpc="http://schemas.microsoft.com/office/word/2010/wordprocessingCanvas" xmlns:cx="http://schemas.microsoft.com/office/drawing/2014/chartex" xmlns:cx1="http://schemas.microsoft.com/office/drawing/2015/9/8/chartex" xmlns:cx2="http://schemas.microsoft.com/office/drawing/2015/10/21/chartex" xmlns:cx3="http://schemas.microsoft.com/office/drawing/2016/5/9/chartex" xmlns:cx4="http://schemas.microsoft.com/office/drawing/2016/5/10/chartex" xmlns:cx5="http://schemas.microsoft.com/office/drawing/2016/5/11/chartex" xmlns:cx6="http://schemas.microsoft.com/office/drawing/2016/5/12/chartex" xmlns:cx7="http://schemas.microsoft.com/office/drawing/2016/5/13/chartex" xmlns:cx8="http://schemas.microsoft.com/office/drawing/2016/5/14/chartex" xmlns:mc="http://schemas.openxmlformats.org/markup-compatibility/2006" xmlns:aink="http://schemas.microsoft.com/office/drawing/2016/ink" xmlns:am3d="http://schemas.microsoft.com/office/drawing/2017/model3d" xmlns:o="urn:schemas-microsoft-com:office:office" xmlns:r="http://schemas.openxmlformats.org/officeDocument/2006/relationships" xmlns:m="http://schemas.openxmlformats.org/officeDocument/2006/math" xmlns:v="urn:schemas-microsoft-com:vml" xmlns:wp14="http://schemas.microsoft.com/office/word/2010/wordprocessingDrawing" xmlns:wp="http://schemas.openxmlformats.org/drawingml/2006/wordprocessingDrawing" xmlns:w10="urn:schemas-microsoft-com:office:word" xmlns:w="http://schemas.openxmlformats.org/wordprocessingml/2006/main" xmlns:w14="http://schemas.microsoft.com/office/word/2010/wordml" xmlns:w15="http://schemas.microsoft.com/office/word/2012/wordml" xmlns:w16cid="http://schemas.microsoft.com/office/word/2016/wordml/cid" xmlns:w16se="http://schemas.microsoft.com/office/word/2015/wordml/symex" xmlns:wpg="http://schemas.microsoft.com/office/word/2010/wordprocessingGroup" xmlns:wpi="http://schemas.microsoft.com/office/word/2010/wordprocessingInk" xmlns:wne="http://schemas.microsoft.com/office/word/2006/wordml" xmlns:wps="http://schemas.microsoft.com/office/word/2010/wordprocessingShape" mc:Ignorable="w14 w15 w16se w16cid wp14">
   <w:sdt>
     <w:sdtPr>
       <w:id w:val="-468433829"/>
@@ -1018,6 +1446,7 @@
         <w:docPartUnique/>
       </w:docPartObj>
     </w:sdtPr>
+    <w:sdtEndPr/>
     <w:sdtContent>
       <w:p>
         <w:pPr>
@@ -1046,7 +1475,7 @@
 </file>
 
 <file path=word/footnotes.xml><?xml version="1.0" encoding="utf-8"?>
-<w:footnotes xmlns:wpc="http://schemas.microsoft.com/office/word/2010/wordprocessingCanvas" xmlns:cx="http://schemas.microsoft.com/office/drawing/2014/chartex" xmlns:cx1="http://schemas.microsoft.com/office/drawing/2015/9/8/chartex" xmlns:cx2="http://schemas.microsoft.com/office/drawing/2015/10/21/chartex" xmlns:cx3="http://schemas.microsoft.com/office/drawing/2016/5/9/chartex" xmlns:cx4="http://schemas.microsoft.com/office/drawing/2016/5/10/chartex" xmlns:cx5="http://schemas.microsoft.com/office/drawing/2016/5/11/chartex" xmlns:cx6="http://schemas.microsoft.com/office/drawing/2016/5/12/chartex" xmlns:cx7="http://schemas.microsoft.com/office/drawing/2016/5/13/chartex" xmlns:cx8="http://schemas.microsoft.com/office/drawing/2016/5/14/chartex" xmlns:mc="http://schemas.openxmlformats.org/markup-compatibility/2006" xmlns:aink="http://schemas.microsoft.com/office/drawing/2016/ink" xmlns:am3d="http://schemas.microsoft.com/office/drawing/2017/model3d" xmlns:o="urn:schemas-microsoft-com:office:office" xmlns:oel="http://schemas.microsoft.com/office/2019/extlst" xmlns:r="http://schemas.openxmlformats.org/officeDocument/2006/relationships" xmlns:m="http://schemas.openxmlformats.org/officeDocument/2006/math" xmlns:v="urn:schemas-microsoft-com:vml" xmlns:wp14="http://schemas.microsoft.com/office/word/2010/wordprocessingDrawing" xmlns:wp="http://schemas.openxmlformats.org/drawingml/2006/wordprocessingDrawing" xmlns:w10="urn:schemas-microsoft-com:office:word" xmlns:w="http://schemas.openxmlformats.org/wordprocessingml/2006/main" xmlns:w14="http://schemas.microsoft.com/office/word/2010/wordml" xmlns:w15="http://schemas.microsoft.com/office/word/2012/wordml" xmlns:w16cex="http://schemas.microsoft.com/office/word/2018/wordml/cex" xmlns:w16cid="http://schemas.microsoft.com/office/word/2016/wordml/cid" xmlns:w16="http://schemas.microsoft.com/office/word/2018/wordml" xmlns:w16du="http://schemas.microsoft.com/office/word/2023/wordml/word16du" xmlns:w16sdtdh="http://schemas.microsoft.com/office/word/2020/wordml/sdtdatahash" xmlns:w16se="http://schemas.microsoft.com/office/word/2015/wordml/symex" xmlns:wpg="http://schemas.microsoft.com/office/word/2010/wordprocessingGroup" xmlns:wpi="http://schemas.microsoft.com/office/word/2010/wordprocessingInk" xmlns:wne="http://schemas.microsoft.com/office/word/2006/wordml" xmlns:wps="http://schemas.microsoft.com/office/word/2010/wordprocessingShape" mc:Ignorable="w14 w15 w16se w16cid w16 w16cex w16sdtdh w16du wp14">
+<w:footnotes xmlns:wpc="http://schemas.microsoft.com/office/word/2010/wordprocessingCanvas" xmlns:cx="http://schemas.microsoft.com/office/drawing/2014/chartex" xmlns:cx1="http://schemas.microsoft.com/office/drawing/2015/9/8/chartex" xmlns:cx2="http://schemas.microsoft.com/office/drawing/2015/10/21/chartex" xmlns:cx3="http://schemas.microsoft.com/office/drawing/2016/5/9/chartex" xmlns:cx4="http://schemas.microsoft.com/office/drawing/2016/5/10/chartex" xmlns:cx5="http://schemas.microsoft.com/office/drawing/2016/5/11/chartex" xmlns:cx6="http://schemas.microsoft.com/office/drawing/2016/5/12/chartex" xmlns:cx7="http://schemas.microsoft.com/office/drawing/2016/5/13/chartex" xmlns:cx8="http://schemas.microsoft.com/office/drawing/2016/5/14/chartex" xmlns:mc="http://schemas.openxmlformats.org/markup-compatibility/2006" xmlns:aink="http://schemas.microsoft.com/office/drawing/2016/ink" xmlns:am3d="http://schemas.microsoft.com/office/drawing/2017/model3d" xmlns:o="urn:schemas-microsoft-com:office:office" xmlns:r="http://schemas.openxmlformats.org/officeDocument/2006/relationships" xmlns:m="http://schemas.openxmlformats.org/officeDocument/2006/math" xmlns:v="urn:schemas-microsoft-com:vml" xmlns:wp14="http://schemas.microsoft.com/office/word/2010/wordprocessingDrawing" xmlns:wp="http://schemas.openxmlformats.org/drawingml/2006/wordprocessingDrawing" xmlns:w10="urn:schemas-microsoft-com:office:word" xmlns:w="http://schemas.openxmlformats.org/wordprocessingml/2006/main" xmlns:w14="http://schemas.microsoft.com/office/word/2010/wordml" xmlns:w15="http://schemas.microsoft.com/office/word/2012/wordml" xmlns:w16cid="http://schemas.microsoft.com/office/word/2016/wordml/cid" xmlns:w16se="http://schemas.microsoft.com/office/word/2015/wordml/symex" xmlns:wpg="http://schemas.microsoft.com/office/word/2010/wordprocessingGroup" xmlns:wpi="http://schemas.microsoft.com/office/word/2010/wordprocessingInk" xmlns:wne="http://schemas.microsoft.com/office/word/2006/wordml" xmlns:wps="http://schemas.microsoft.com/office/word/2010/wordprocessingShape" mc:Ignorable="w14 w15 w16se w16cid wp14">
   <w:footnote w:type="separator" w:id="-1">
     <w:p>
       <w:pPr>
@@ -1073,7 +1502,7 @@
 </file>
 
 <file path=word/numbering.xml><?xml version="1.0" encoding="utf-8"?>
-<w:numbering xmlns:wpc="http://schemas.microsoft.com/office/word/2010/wordprocessingCanvas" xmlns:cx="http://schemas.microsoft.com/office/drawing/2014/chartex" xmlns:cx1="http://schemas.microsoft.com/office/drawing/2015/9/8/chartex" xmlns:cx2="http://schemas.microsoft.com/office/drawing/2015/10/21/chartex" xmlns:cx3="http://schemas.microsoft.com/office/drawing/2016/5/9/chartex" xmlns:cx4="http://schemas.microsoft.com/office/drawing/2016/5/10/chartex" xmlns:cx5="http://schemas.microsoft.com/office/drawing/2016/5/11/chartex" xmlns:cx6="http://schemas.microsoft.com/office/drawing/2016/5/12/chartex" xmlns:cx7="http://schemas.microsoft.com/office/drawing/2016/5/13/chartex" xmlns:cx8="http://schemas.microsoft.com/office/drawing/2016/5/14/chartex" xmlns:mc="http://schemas.openxmlformats.org/markup-compatibility/2006" xmlns:aink="http://schemas.microsoft.com/office/drawing/2016/ink" xmlns:am3d="http://schemas.microsoft.com/office/drawing/2017/model3d" xmlns:o="urn:schemas-microsoft-com:office:office" xmlns:oel="http://schemas.microsoft.com/office/2019/extlst" xmlns:r="http://schemas.openxmlformats.org/officeDocument/2006/relationships" xmlns:m="http://schemas.openxmlformats.org/officeDocument/2006/math" xmlns:v="urn:schemas-microsoft-com:vml" xmlns:wp14="http://schemas.microsoft.com/office/word/2010/wordprocessingDrawing" xmlns:wp="http://schemas.openxmlformats.org/drawingml/2006/wordprocessingDrawing" xmlns:w10="urn:schemas-microsoft-com:office:word" xmlns:w="http://schemas.openxmlformats.org/wordprocessingml/2006/main" xmlns:w14="http://schemas.microsoft.com/office/word/2010/wordml" xmlns:w15="http://schemas.microsoft.com/office/word/2012/wordml" xmlns:w16cex="http://schemas.microsoft.com/office/word/2018/wordml/cex" xmlns:w16cid="http://schemas.microsoft.com/office/word/2016/wordml/cid" xmlns:w16="http://schemas.microsoft.com/office/word/2018/wordml" xmlns:w16du="http://schemas.microsoft.com/office/word/2023/wordml/word16du" xmlns:w16sdtdh="http://schemas.microsoft.com/office/word/2020/wordml/sdtdatahash" xmlns:w16se="http://schemas.microsoft.com/office/word/2015/wordml/symex" xmlns:wpg="http://schemas.microsoft.com/office/word/2010/wordprocessingGroup" xmlns:wpi="http://schemas.microsoft.com/office/word/2010/wordprocessingInk" xmlns:wne="http://schemas.microsoft.com/office/word/2006/wordml" xmlns:wps="http://schemas.microsoft.com/office/word/2010/wordprocessingShape" mc:Ignorable="w14 w15 w16se w16cid w16 w16cex w16sdtdh w16du wp14">
+<w:numbering xmlns:wpc="http://schemas.microsoft.com/office/word/2010/wordprocessingCanvas" xmlns:cx="http://schemas.microsoft.com/office/drawing/2014/chartex" xmlns:cx1="http://schemas.microsoft.com/office/drawing/2015/9/8/chartex" xmlns:cx2="http://schemas.microsoft.com/office/drawing/2015/10/21/chartex" xmlns:cx3="http://schemas.microsoft.com/office/drawing/2016/5/9/chartex" xmlns:cx4="http://schemas.microsoft.com/office/drawing/2016/5/10/chartex" xmlns:cx5="http://schemas.microsoft.com/office/drawing/2016/5/11/chartex" xmlns:cx6="http://schemas.microsoft.com/office/drawing/2016/5/12/chartex" xmlns:cx7="http://schemas.microsoft.com/office/drawing/2016/5/13/chartex" xmlns:cx8="http://schemas.microsoft.com/office/drawing/2016/5/14/chartex" xmlns:mc="http://schemas.openxmlformats.org/markup-compatibility/2006" xmlns:aink="http://schemas.microsoft.com/office/drawing/2016/ink" xmlns:am3d="http://schemas.microsoft.com/office/drawing/2017/model3d" xmlns:o="urn:schemas-microsoft-com:office:office" xmlns:r="http://schemas.openxmlformats.org/officeDocument/2006/relationships" xmlns:m="http://schemas.openxmlformats.org/officeDocument/2006/math" xmlns:v="urn:schemas-microsoft-com:vml" xmlns:wp14="http://schemas.microsoft.com/office/word/2010/wordprocessingDrawing" xmlns:wp="http://schemas.openxmlformats.org/drawingml/2006/wordprocessingDrawing" xmlns:w10="urn:schemas-microsoft-com:office:word" xmlns:w="http://schemas.openxmlformats.org/wordprocessingml/2006/main" xmlns:w14="http://schemas.microsoft.com/office/word/2010/wordml" xmlns:w15="http://schemas.microsoft.com/office/word/2012/wordml" xmlns:w16cid="http://schemas.microsoft.com/office/word/2016/wordml/cid" xmlns:w16se="http://schemas.microsoft.com/office/word/2015/wordml/symex" xmlns:wpg="http://schemas.microsoft.com/office/word/2010/wordprocessingGroup" xmlns:wpi="http://schemas.microsoft.com/office/word/2010/wordprocessingInk" xmlns:wne="http://schemas.microsoft.com/office/word/2006/wordml" xmlns:wps="http://schemas.microsoft.com/office/word/2010/wordprocessingShape" mc:Ignorable="w14 w15 w16se w16cid wp14">
   <w:abstractNum w:abstractNumId="0" w15:restartNumberingAfterBreak="0">
     <w:nsid w:val="009B7912"/>
     <w:multiLevelType w:val="hybridMultilevel"/>
@@ -3054,71 +3483,71 @@
       </w:pPr>
     </w:lvl>
   </w:abstractNum>
-  <w:num w:numId="1" w16cid:durableId="669023393">
+  <w:num w:numId="1">
     <w:abstractNumId w:val="9"/>
   </w:num>
-  <w:num w:numId="2" w16cid:durableId="113059963">
+  <w:num w:numId="2">
     <w:abstractNumId w:val="15"/>
   </w:num>
-  <w:num w:numId="3" w16cid:durableId="628560013">
+  <w:num w:numId="3">
     <w:abstractNumId w:val="17"/>
   </w:num>
-  <w:num w:numId="4" w16cid:durableId="1830093273">
+  <w:num w:numId="4">
     <w:abstractNumId w:val="12"/>
   </w:num>
-  <w:num w:numId="5" w16cid:durableId="1065951898">
+  <w:num w:numId="5">
     <w:abstractNumId w:val="5"/>
   </w:num>
-  <w:num w:numId="6" w16cid:durableId="290476970">
+  <w:num w:numId="6">
     <w:abstractNumId w:val="7"/>
   </w:num>
-  <w:num w:numId="7" w16cid:durableId="1161234139">
+  <w:num w:numId="7">
     <w:abstractNumId w:val="0"/>
   </w:num>
-  <w:num w:numId="8" w16cid:durableId="656611846">
+  <w:num w:numId="8">
     <w:abstractNumId w:val="2"/>
   </w:num>
-  <w:num w:numId="9" w16cid:durableId="1205362743">
+  <w:num w:numId="9">
     <w:abstractNumId w:val="14"/>
   </w:num>
-  <w:num w:numId="10" w16cid:durableId="1745836441">
+  <w:num w:numId="10">
     <w:abstractNumId w:val="19"/>
   </w:num>
-  <w:num w:numId="11" w16cid:durableId="1953172197">
+  <w:num w:numId="11">
     <w:abstractNumId w:val="8"/>
   </w:num>
-  <w:num w:numId="12" w16cid:durableId="1932548476">
+  <w:num w:numId="12">
     <w:abstractNumId w:val="10"/>
   </w:num>
-  <w:num w:numId="13" w16cid:durableId="585774342">
+  <w:num w:numId="13">
     <w:abstractNumId w:val="13"/>
   </w:num>
-  <w:num w:numId="14" w16cid:durableId="1768382990">
+  <w:num w:numId="14">
     <w:abstractNumId w:val="11"/>
   </w:num>
-  <w:num w:numId="15" w16cid:durableId="409616124">
+  <w:num w:numId="15">
     <w:abstractNumId w:val="3"/>
   </w:num>
-  <w:num w:numId="16" w16cid:durableId="1063330897">
+  <w:num w:numId="16">
     <w:abstractNumId w:val="6"/>
   </w:num>
-  <w:num w:numId="17" w16cid:durableId="208806596">
+  <w:num w:numId="17">
     <w:abstractNumId w:val="16"/>
   </w:num>
-  <w:num w:numId="18" w16cid:durableId="1971587762">
+  <w:num w:numId="18">
     <w:abstractNumId w:val="18"/>
   </w:num>
-  <w:num w:numId="19" w16cid:durableId="1721592384">
+  <w:num w:numId="19">
     <w:abstractNumId w:val="4"/>
   </w:num>
-  <w:num w:numId="20" w16cid:durableId="1441027800">
+  <w:num w:numId="20">
     <w:abstractNumId w:val="1"/>
   </w:num>
 </w:numbering>
 </file>
 
 <file path=word/styles.xml><?xml version="1.0" encoding="utf-8"?>
-<w:styles xmlns:mc="http://schemas.openxmlformats.org/markup-compatibility/2006" xmlns:r="http://schemas.openxmlformats.org/officeDocument/2006/relationships" xmlns:w="http://schemas.openxmlformats.org/wordprocessingml/2006/main" xmlns:w14="http://schemas.microsoft.com/office/word/2010/wordml" xmlns:w15="http://schemas.microsoft.com/office/word/2012/wordml" xmlns:w16cex="http://schemas.microsoft.com/office/word/2018/wordml/cex" xmlns:w16cid="http://schemas.microsoft.com/office/word/2016/wordml/cid" xmlns:w16="http://schemas.microsoft.com/office/word/2018/wordml" xmlns:w16du="http://schemas.microsoft.com/office/word/2023/wordml/word16du" xmlns:w16sdtdh="http://schemas.microsoft.com/office/word/2020/wordml/sdtdatahash" xmlns:w16se="http://schemas.microsoft.com/office/word/2015/wordml/symex" mc:Ignorable="w14 w15 w16se w16cid w16 w16cex w16sdtdh w16du">
+<w:styles xmlns:mc="http://schemas.openxmlformats.org/markup-compatibility/2006" xmlns:r="http://schemas.openxmlformats.org/officeDocument/2006/relationships" xmlns:w="http://schemas.openxmlformats.org/wordprocessingml/2006/main" xmlns:w14="http://schemas.microsoft.com/office/word/2010/wordml" xmlns:w15="http://schemas.microsoft.com/office/word/2012/wordml" xmlns:w16cid="http://schemas.microsoft.com/office/word/2016/wordml/cid" xmlns:w16se="http://schemas.microsoft.com/office/word/2015/wordml/symex" mc:Ignorable="w14 w15 w16se w16cid">
   <w:docDefaults>
     <w:rPrDefault>
       <w:rPr>
@@ -3136,7 +3565,7 @@
       </w:pPr>
     </w:pPrDefault>
   </w:docDefaults>
-  <w:latentStyles w:defLockedState="0" w:defUIPriority="99" w:defSemiHidden="0" w:defUnhideWhenUsed="0" w:defQFormat="0" w:count="376">
+  <w:latentStyles w:defLockedState="0" w:defUIPriority="99" w:defSemiHidden="0" w:defUnhideWhenUsed="0" w:defQFormat="0" w:count="375">
     <w:lsdException w:name="Normal" w:uiPriority="0" w:qFormat="1"/>
     <w:lsdException w:name="heading 1" w:uiPriority="9" w:qFormat="1"/>
     <w:lsdException w:name="heading 2" w:semiHidden="1" w:uiPriority="9" w:unhideWhenUsed="1" w:qFormat="1"/>
@@ -3512,7 +3941,6 @@
     <w:lsdException w:name="Smart Hyperlink" w:semiHidden="1" w:unhideWhenUsed="1"/>
     <w:lsdException w:name="Hashtag" w:semiHidden="1" w:unhideWhenUsed="1"/>
     <w:lsdException w:name="Unresolved Mention" w:semiHidden="1" w:unhideWhenUsed="1"/>
-    <w:lsdException w:name="Smart Link" w:semiHidden="1" w:unhideWhenUsed="1"/>
   </w:latentStyles>
   <w:style w:type="paragraph" w:default="1" w:styleId="Norml">
     <w:name w:val="Normal"/>
@@ -3714,6 +4142,7 @@
   <w:style w:type="character" w:default="1" w:styleId="Bekezdsalapbettpusa">
     <w:name w:val="Default Paragraph Font"/>
     <w:uiPriority w:val="1"/>
+    <w:semiHidden/>
     <w:unhideWhenUsed/>
   </w:style>
   <w:style w:type="table" w:default="1" w:styleId="Normltblzat">
@@ -4596,6 +5025,15 @@
 </file>
 
 <file path=customXml/item2.xml><?xml version="1.0" encoding="utf-8"?>
+<?mso-contentType ?>
+<FormTemplates xmlns="http://schemas.microsoft.com/sharepoint/v3/contenttype/forms">
+  <Display>DocumentLibraryForm</Display>
+  <Edit>DocumentLibraryForm</Edit>
+  <New>DocumentLibraryForm</New>
+</FormTemplates>
+</file>
+
+<file path=customXml/item3.xml><?xml version="1.0" encoding="utf-8"?>
 <ct:contentTypeSchema xmlns:ct="http://schemas.microsoft.com/office/2006/metadata/contentType" xmlns:ma="http://schemas.microsoft.com/office/2006/metadata/properties/metaAttributes" ct:_="" ma:_="" ma:contentTypeName="Document" ma:contentTypeID="0x01010006299166A345214D8B404CE33D1ADB0B" ma:contentTypeVersion="10" ma:contentTypeDescription="Create a new document." ma:contentTypeScope="" ma:versionID="c0f84341baf7b7a5f6aae34cb7d590a0">
   <xsd:schema xmlns:xsd="http://www.w3.org/2001/XMLSchema" xmlns:xs="http://www.w3.org/2001/XMLSchema" xmlns:p="http://schemas.microsoft.com/office/2006/metadata/properties" xmlns:ns2="64691c75-1177-4ced-ac06-82d2cdaf084f" targetNamespace="http://schemas.microsoft.com/office/2006/metadata/properties" ma:root="true" ma:fieldsID="914c9f49d69eba28bc3a84ee93e971d2" ns2:_="">
     <xsd:import namespace="64691c75-1177-4ced-ac06-82d2cdaf084f"/>
@@ -4773,20 +5211,7 @@
 </ct:contentTypeSchema>
 </file>
 
-<file path=customXml/item3.xml><?xml version="1.0" encoding="utf-8"?>
-<b:Sources xmlns:b="http://schemas.openxmlformats.org/officeDocument/2006/bibliography" xmlns="http://schemas.openxmlformats.org/officeDocument/2006/bibliography" SelectedStyle="\APASixthEditionOfficeOnline.xsl" StyleName="APA" Version="6"/>
-</file>
-
 <file path=customXml/item4.xml><?xml version="1.0" encoding="utf-8"?>
-<?mso-contentType ?>
-<FormTemplates xmlns="http://schemas.microsoft.com/sharepoint/v3/contenttype/forms">
-  <Display>DocumentLibraryForm</Display>
-  <Edit>DocumentLibraryForm</Edit>
-  <New>DocumentLibraryForm</New>
-</FormTemplates>
-</file>
-
-<file path=customXml/item5.xml><?xml version="1.0" encoding="utf-8"?>
 <p:properties xmlns:p="http://schemas.microsoft.com/office/2006/metadata/properties" xmlns:xsi="http://www.w3.org/2001/XMLSchema-instance" xmlns:pc="http://schemas.microsoft.com/office/infopath/2007/PartnerControls">
   <documentManagement>
     <lcf76f155ced4ddcb4097134ff3c332f xmlns="64691c75-1177-4ced-ac06-82d2cdaf084f">
@@ -4794,6 +5219,10 @@
     </lcf76f155ced4ddcb4097134ff3c332f>
   </documentManagement>
 </p:properties>
+</file>
+
+<file path=customXml/item5.xml><?xml version="1.0" encoding="utf-8"?>
+<b:Sources xmlns:b="http://schemas.openxmlformats.org/officeDocument/2006/bibliography" xmlns="http://schemas.openxmlformats.org/officeDocument/2006/bibliography" SelectedStyle="\APASixthEditionOfficeOnline.xsl" StyleName="APA" Version="6"/>
 </file>
 
 <file path=customXml/itemProps1.xml><?xml version="1.0" encoding="utf-8"?>
@@ -4805,6 +5234,14 @@
 </file>
 
 <file path=customXml/itemProps2.xml><?xml version="1.0" encoding="utf-8"?>
+<ds:datastoreItem xmlns:ds="http://schemas.openxmlformats.org/officeDocument/2006/customXml" ds:itemID="{CB1266EE-5AD6-495F-87C2-A883900C62B4}">
+  <ds:schemaRefs>
+    <ds:schemaRef ds:uri="http://schemas.microsoft.com/sharepoint/v3/contenttype/forms"/>
+  </ds:schemaRefs>
+</ds:datastoreItem>
+</file>
+
+<file path=customXml/itemProps3.xml><?xml version="1.0" encoding="utf-8"?>
 <ds:datastoreItem xmlns:ds="http://schemas.openxmlformats.org/officeDocument/2006/customXml" ds:itemID="{4D9CB200-761A-4D30-B5E3-09FE0A096789}">
   <ds:schemaRefs>
     <ds:schemaRef ds:uri="http://schemas.microsoft.com/office/2006/metadata/contentType"/>
@@ -4822,23 +5259,7 @@
 </ds:datastoreItem>
 </file>
 
-<file path=customXml/itemProps3.xml><?xml version="1.0" encoding="utf-8"?>
-<ds:datastoreItem xmlns:ds="http://schemas.openxmlformats.org/officeDocument/2006/customXml" ds:itemID="{DE9EA65F-1141-4A05-ABF8-7E9EAA33CCE4}">
-  <ds:schemaRefs>
-    <ds:schemaRef ds:uri="http://schemas.openxmlformats.org/officeDocument/2006/bibliography"/>
-  </ds:schemaRefs>
-</ds:datastoreItem>
-</file>
-
 <file path=customXml/itemProps4.xml><?xml version="1.0" encoding="utf-8"?>
-<ds:datastoreItem xmlns:ds="http://schemas.openxmlformats.org/officeDocument/2006/customXml" ds:itemID="{CB1266EE-5AD6-495F-87C2-A883900C62B4}">
-  <ds:schemaRefs>
-    <ds:schemaRef ds:uri="http://schemas.microsoft.com/sharepoint/v3/contenttype/forms"/>
-  </ds:schemaRefs>
-</ds:datastoreItem>
-</file>
-
-<file path=customXml/itemProps5.xml><?xml version="1.0" encoding="utf-8"?>
 <ds:datastoreItem xmlns:ds="http://schemas.openxmlformats.org/officeDocument/2006/customXml" ds:itemID="{D9BF5798-4383-4D7A-B954-AACD971A9CEF}">
   <ds:schemaRefs>
     <ds:schemaRef ds:uri="http://schemas.microsoft.com/office/2006/metadata/properties"/>
@@ -4846,4 +5267,12 @@
     <ds:schemaRef ds:uri="64691c75-1177-4ced-ac06-82d2cdaf084f"/>
   </ds:schemaRefs>
 </ds:datastoreItem>
+</file>
+
+<file path=customXml/itemProps5.xml><?xml version="1.0" encoding="utf-8"?>
+<ds:datastoreItem xmlns:ds="http://schemas.openxmlformats.org/officeDocument/2006/customXml" ds:itemID="{C471E255-B14F-413E-9352-4A040086FC13}">
+  <ds:schemaRefs>
+    <ds:schemaRef ds:uri="http://schemas.openxmlformats.org/officeDocument/2006/bibliography"/>
+  </ds:schemaRefs>
+</ds:datastoreItem>
 </file>
</xml_diff>